<commit_message>
adding R script and revision to write up
</commit_message>
<xml_diff>
--- a/exercise02/Chris _Inkpen_writeup.docx
+++ b/exercise02/Chris _Inkpen_writeup.docx
@@ -75,27 +75,8 @@
           <w:szCs w:val="20"/>
         </w:rPr>
         <w:tab/>
-        <w:t xml:space="preserve">The initial structured dataset is comprised of 77,257 records of aviation “accidents” (non-fatal, incidents, or fatal), with </w:t>
-      </w:r>
-      <w:proofErr w:type="gramStart"/>
-      <w:r>
-        <w:rPr>
-          <w:rFonts w:ascii="Times New Roman" w:hAnsi="Times New Roman" w:cs="Times New Roman"/>
-          <w:sz w:val="20"/>
-          <w:szCs w:val="20"/>
-        </w:rPr>
-        <w:t>31 recorded</w:t>
-      </w:r>
-      <w:proofErr w:type="gramEnd"/>
-      <w:r>
-        <w:rPr>
-          <w:rFonts w:ascii="Times New Roman" w:hAnsi="Times New Roman" w:cs="Times New Roman"/>
-          <w:sz w:val="20"/>
-          <w:szCs w:val="20"/>
-        </w:rPr>
-        <w:t xml:space="preserve"> variables, all with varying levels of </w:t>
-      </w:r>
-      <w:proofErr w:type="spellStart"/>
+        <w:t xml:space="preserve">The initial structured dataset is comprised of 77,257 records of aviation “accidents” (non-fatal, incidents, or fatal), with 31 recorded variables, all with varying levels of </w:t>
+      </w:r>
       <w:r>
         <w:rPr>
           <w:rFonts w:ascii="Times New Roman" w:hAnsi="Times New Roman" w:cs="Times New Roman"/>
@@ -103,17 +84,7 @@
           <w:sz w:val="20"/>
           <w:szCs w:val="20"/>
         </w:rPr>
-        <w:t>missingness</w:t>
-      </w:r>
-      <w:proofErr w:type="spellEnd"/>
-      <w:r>
-        <w:rPr>
-          <w:rFonts w:ascii="Times New Roman" w:hAnsi="Times New Roman" w:cs="Times New Roman"/>
-          <w:i/>
-          <w:sz w:val="20"/>
-          <w:szCs w:val="20"/>
-        </w:rPr>
-        <w:t xml:space="preserve">. </w:t>
+        <w:t xml:space="preserve">missingness. </w:t>
       </w:r>
       <w:r>
         <w:rPr>
@@ -129,25 +100,7 @@
           <w:sz w:val="20"/>
           <w:szCs w:val="20"/>
         </w:rPr>
-        <w:t xml:space="preserve">approximately 95% of the cases occurred in the United States (understandably, since the data was collected by a U.S. organization), although figure 1 shows that a number incidents occurred at sea (based on </w:t>
-      </w:r>
-      <w:proofErr w:type="spellStart"/>
-      <w:r>
-        <w:rPr>
-          <w:rFonts w:ascii="Times New Roman" w:hAnsi="Times New Roman" w:cs="Times New Roman"/>
-          <w:sz w:val="20"/>
-          <w:szCs w:val="20"/>
-        </w:rPr>
-        <w:t>lat</w:t>
-      </w:r>
-      <w:proofErr w:type="spellEnd"/>
-      <w:r>
-        <w:rPr>
-          <w:rFonts w:ascii="Times New Roman" w:hAnsi="Times New Roman" w:cs="Times New Roman"/>
-          <w:sz w:val="20"/>
-          <w:szCs w:val="20"/>
-        </w:rPr>
-        <w:t xml:space="preserve"> and long figures).</w:t>
+        <w:t>approximately 95% of the cases occurred in the United States (understandably, since the data was collected by a U.S. organization), although figure 1 shows that a number incidents occurred at sea (based on lat and long figures).</w:t>
       </w:r>
       <w:r>
         <w:rPr>
@@ -229,7 +182,23 @@
           <w:sz w:val="20"/>
           <w:szCs w:val="20"/>
         </w:rPr>
-        <w:t>% of cases were listed as non-fatal accidents, whereas nearly 10% were listed as single-fatality (presumably the pilot), followed two fatalities at 6% of cases</w:t>
+        <w:t xml:space="preserve">% of cases were listed as non-fatal accidents, whereas nearly 10% were listed as single-fatality (presumably the pilot), followed </w:t>
+      </w:r>
+      <w:r>
+        <w:rPr>
+          <w:rFonts w:ascii="Times New Roman" w:hAnsi="Times New Roman" w:cs="Times New Roman"/>
+          <w:sz w:val="20"/>
+          <w:szCs w:val="20"/>
+        </w:rPr>
+        <w:t xml:space="preserve">by </w:t>
+      </w:r>
+      <w:r>
+        <w:rPr>
+          <w:rFonts w:ascii="Times New Roman" w:hAnsi="Times New Roman" w:cs="Times New Roman"/>
+          <w:sz w:val="20"/>
+          <w:szCs w:val="20"/>
+        </w:rPr>
+        <w:t>two fatalities at 6% of cases</w:t>
       </w:r>
       <w:r>
         <w:rPr>
@@ -253,33 +222,31 @@
           <w:sz w:val="20"/>
           <w:szCs w:val="20"/>
         </w:rPr>
-        <w:t>However, when examining aircraft damage, we note that 72% of records indicate substantial damage to the aircraft, with a further 22% indica</w:t>
-      </w:r>
-      <w:r>
-        <w:rPr>
-          <w:rFonts w:ascii="Times New Roman" w:hAnsi="Times New Roman" w:cs="Times New Roman"/>
-          <w:sz w:val="20"/>
-          <w:szCs w:val="20"/>
-        </w:rPr>
-        <w:t xml:space="preserve">ting the aircraft was destroyed and only 3% listing minor damage. The make of the aircraft is of particular importance, since the top three (accounting for 55% of accidents, and 53% of fatal accidents) are all small airplane manufactures: Cessna, Piper, and Beech. These companies typically produce small aircraft for 4-6 people, and have a </w:t>
-      </w:r>
-      <w:proofErr w:type="gramStart"/>
-      <w:r>
-        <w:rPr>
-          <w:rFonts w:ascii="Times New Roman" w:hAnsi="Times New Roman" w:cs="Times New Roman"/>
-          <w:sz w:val="20"/>
-          <w:szCs w:val="20"/>
-        </w:rPr>
-        <w:t>max-capacity</w:t>
-      </w:r>
-      <w:proofErr w:type="gramEnd"/>
-      <w:r>
-        <w:rPr>
-          <w:rFonts w:ascii="Times New Roman" w:hAnsi="Times New Roman" w:cs="Times New Roman"/>
-          <w:sz w:val="20"/>
-          <w:szCs w:val="20"/>
-        </w:rPr>
-        <w:t xml:space="preserve"> of between 11 and 14 depending on the company. The high proportion of fatal cases being single- and double-fatalities also indicates that small planes are the riskiest. Although visible weather conditions are a factor in many accidents (89% of all accidents vs. 70% in fatal accidents), instrumental weather conditio</w:t>
+        <w:t xml:space="preserve">However, when examining aircraft damage, we </w:t>
+      </w:r>
+      <w:r>
+        <w:rPr>
+          <w:rFonts w:ascii="Times New Roman" w:hAnsi="Times New Roman" w:cs="Times New Roman"/>
+          <w:sz w:val="20"/>
+          <w:szCs w:val="20"/>
+        </w:rPr>
+        <w:t>find</w:t>
+      </w:r>
+      <w:r>
+        <w:rPr>
+          <w:rFonts w:ascii="Times New Roman" w:hAnsi="Times New Roman" w:cs="Times New Roman"/>
+          <w:sz w:val="20"/>
+          <w:szCs w:val="20"/>
+        </w:rPr>
+        <w:t xml:space="preserve"> that 72% of records indicate substantial damage to the aircraft, with a further 22% indica</w:t>
+      </w:r>
+      <w:r>
+        <w:rPr>
+          <w:rFonts w:ascii="Times New Roman" w:hAnsi="Times New Roman" w:cs="Times New Roman"/>
+          <w:sz w:val="20"/>
+          <w:szCs w:val="20"/>
+        </w:rPr>
+        <w:t>ting the aircraft was destroyed and only 3% listing minor damage. The make of the aircraft is of particular importance, since the top three (accounting for 55% of accidents, and 53% of fatal accidents) are all small airplane manufactures: Cessna, Piper, and Beech. These companies typically produce small aircraft for 4-6 people, and have a max-capacity of between 11 and 14 depending on the company. The high proportion of fatal cases being single- and double-fatalities also indicates that small planes are the riskiest. Although visible weather conditions are a factor in many accidents (89% of all accidents vs. 70% in fatal accidents), instrumental weather conditio</w:t>
       </w:r>
       <w:r>
         <w:rPr>
@@ -319,7 +286,23 @@
           <w:sz w:val="20"/>
           <w:szCs w:val="20"/>
         </w:rPr>
-        <w:t xml:space="preserve">for all accidents, landing and takeoff comprise a plurality of incident-times (43%). However, for fatal accidents, the most common phase of flight is when the pilot is maneuvering, cruising, or taking off. </w:t>
+        <w:t>for all accidents, landing and takeoff comprise a plurality of incident-times (43%). However, for fatal accidents, the most common phase of flight</w:t>
+      </w:r>
+      <w:r>
+        <w:rPr>
+          <w:rFonts w:ascii="Times New Roman" w:hAnsi="Times New Roman" w:cs="Times New Roman"/>
+          <w:sz w:val="20"/>
+          <w:szCs w:val="20"/>
+        </w:rPr>
+        <w:t xml:space="preserve"> for accident-occurrence</w:t>
+      </w:r>
+      <w:r>
+        <w:rPr>
+          <w:rFonts w:ascii="Times New Roman" w:hAnsi="Times New Roman" w:cs="Times New Roman"/>
+          <w:sz w:val="20"/>
+          <w:szCs w:val="20"/>
+        </w:rPr>
+        <w:t xml:space="preserve"> is when the pilot is maneuvering, cruising, or taking off. </w:t>
       </w:r>
     </w:p>
     <w:p>
@@ -386,25 +369,7 @@
           <w:sz w:val="20"/>
           <w:szCs w:val="20"/>
         </w:rPr>
-        <w:t xml:space="preserve"> Figure 5 shows that the most common words in the probable cause records were for </w:t>
-      </w:r>
-      <w:proofErr w:type="gramStart"/>
-      <w:r>
-        <w:rPr>
-          <w:rFonts w:ascii="Times New Roman" w:hAnsi="Times New Roman" w:cs="Times New Roman"/>
-          <w:sz w:val="20"/>
-          <w:szCs w:val="20"/>
-        </w:rPr>
-        <w:t>“pilot’s</w:t>
-      </w:r>
-      <w:proofErr w:type="gramEnd"/>
-      <w:r>
-        <w:rPr>
-          <w:rFonts w:ascii="Times New Roman" w:hAnsi="Times New Roman" w:cs="Times New Roman"/>
-          <w:sz w:val="20"/>
-          <w:szCs w:val="20"/>
-        </w:rPr>
-        <w:t>”, “failure”, and “landing”, indicating that pilot error during landing may be a prominent feature in accidents.</w:t>
+        <w:t xml:space="preserve"> Figure 5 shows that the most common words in the probable cause records were for “pilot’s”, “failure”, and “landing”, indicating that pilot error during landing may be a prominent feature in accidents.</w:t>
       </w:r>
       <w:r>
         <w:rPr>
@@ -420,25 +385,7 @@
           <w:sz w:val="20"/>
           <w:szCs w:val="20"/>
         </w:rPr>
-        <w:t>e.g. pilot’s failure to</w:t>
-      </w:r>
-      <w:proofErr w:type="gramStart"/>
-      <w:r>
-        <w:rPr>
-          <w:rFonts w:ascii="Times New Roman" w:hAnsi="Times New Roman" w:cs="Times New Roman"/>
-          <w:sz w:val="20"/>
-          <w:szCs w:val="20"/>
-        </w:rPr>
-        <w:t>..,</w:t>
-      </w:r>
-      <w:proofErr w:type="gramEnd"/>
-      <w:r>
-        <w:rPr>
-          <w:rFonts w:ascii="Times New Roman" w:hAnsi="Times New Roman" w:cs="Times New Roman"/>
-          <w:sz w:val="20"/>
-          <w:szCs w:val="20"/>
-        </w:rPr>
-        <w:t xml:space="preserve"> or pilot’s loss of…) is the most commonly occurring over the years. </w:t>
+        <w:t xml:space="preserve">e.g. pilot’s failure to.., or pilot’s loss of…) is the most commonly occurring over the years. </w:t>
       </w:r>
     </w:p>
     <w:p>
@@ -515,61 +462,43 @@
           <w:szCs w:val="20"/>
         </w:rPr>
         <w:tab/>
-        <w:t>The probable cause topic models reveals similar themes but are more poignant as to the conditions present during the accident. Topic 1 appears to indicate a failure in landing figure (seen in Figure 7). Topic 2 addresses weather conditions. Topic 4 describes fuel loss or failure of engine power (potentially due to pre-flight oversight). Theme 7 appears to depict a failure to maintain airspeed resulting in a stall. In both cases, the topic models add richness not present in the traditional structural data.</w:t>
-      </w:r>
-    </w:p>
-    <w:p>
-      <w:pPr>
-        <w:rPr>
-          <w:rFonts w:ascii="Times New Roman" w:hAnsi="Times New Roman" w:cs="Times New Roman"/>
-          <w:sz w:val="20"/>
-          <w:szCs w:val="20"/>
-        </w:rPr>
-      </w:pPr>
-      <w:r>
-        <w:rPr>
-          <w:rFonts w:ascii="Times New Roman" w:hAnsi="Times New Roman" w:cs="Times New Roman"/>
-          <w:sz w:val="20"/>
-          <w:szCs w:val="20"/>
-        </w:rPr>
-        <w:tab/>
-        <w:t xml:space="preserve">Thus, although this dataset would be </w:t>
-      </w:r>
-      <w:proofErr w:type="gramStart"/>
-      <w:r>
-        <w:rPr>
-          <w:rFonts w:ascii="Times New Roman" w:hAnsi="Times New Roman" w:cs="Times New Roman"/>
-          <w:sz w:val="20"/>
-          <w:szCs w:val="20"/>
-        </w:rPr>
-        <w:t>ill-fitted</w:t>
-      </w:r>
-      <w:proofErr w:type="gramEnd"/>
-      <w:r>
-        <w:rPr>
-          <w:rFonts w:ascii="Times New Roman" w:hAnsi="Times New Roman" w:cs="Times New Roman"/>
-          <w:sz w:val="20"/>
-          <w:szCs w:val="20"/>
-        </w:rPr>
-        <w:t xml:space="preserve"> for predictive modeling (given the lack of variation – i.e. all cases are accidents and the universe/sample contains no non-accident cases for comparison), it can provide a good understanding of risk factors present during flights. The “riskiest” flights appear to occur during inclement weather (specifically weather that affects instruments)</w:t>
-      </w:r>
-      <w:proofErr w:type="gramStart"/>
-      <w:r>
-        <w:rPr>
-          <w:rFonts w:ascii="Times New Roman" w:hAnsi="Times New Roman" w:cs="Times New Roman"/>
-          <w:sz w:val="20"/>
-          <w:szCs w:val="20"/>
-        </w:rPr>
-        <w:t>;</w:t>
-      </w:r>
-      <w:proofErr w:type="gramEnd"/>
-      <w:r>
-        <w:rPr>
-          <w:rFonts w:ascii="Times New Roman" w:hAnsi="Times New Roman" w:cs="Times New Roman"/>
-          <w:sz w:val="20"/>
-          <w:szCs w:val="20"/>
-        </w:rPr>
-        <w:t xml:space="preserve"> a finding born out in the structural data as well as in the narrative text and </w:t>
+        <w:t xml:space="preserve">The probable cause topic models reveals similar themes but are more poignant as to the conditions present during the accident. Topic 1 appears to indicate a failure in landing </w:t>
+      </w:r>
+      <w:r>
+        <w:rPr>
+          <w:rFonts w:ascii="Times New Roman" w:hAnsi="Times New Roman" w:cs="Times New Roman"/>
+          <w:sz w:val="20"/>
+          <w:szCs w:val="20"/>
+        </w:rPr>
+        <w:t>gear</w:t>
+      </w:r>
+      <w:bookmarkStart w:id="0" w:name="_GoBack"/>
+      <w:bookmarkEnd w:id="0"/>
+      <w:r>
+        <w:rPr>
+          <w:rFonts w:ascii="Times New Roman" w:hAnsi="Times New Roman" w:cs="Times New Roman"/>
+          <w:sz w:val="20"/>
+          <w:szCs w:val="20"/>
+        </w:rPr>
+        <w:t xml:space="preserve"> (seen in Figure 7). Topic 2 addresses weather conditions. Topic 4 describes fuel loss or failure of engine power (potentially due to pre-flight oversight). Theme 7 appears to depict a failure to maintain airspeed resulting in a stall. In both cases, the topic models add richness not present in the traditional structural data.</w:t>
+      </w:r>
+    </w:p>
+    <w:p>
+      <w:pPr>
+        <w:rPr>
+          <w:rFonts w:ascii="Times New Roman" w:hAnsi="Times New Roman" w:cs="Times New Roman"/>
+          <w:sz w:val="20"/>
+          <w:szCs w:val="20"/>
+        </w:rPr>
+      </w:pPr>
+      <w:r>
+        <w:rPr>
+          <w:rFonts w:ascii="Times New Roman" w:hAnsi="Times New Roman" w:cs="Times New Roman"/>
+          <w:sz w:val="20"/>
+          <w:szCs w:val="20"/>
+        </w:rPr>
+        <w:tab/>
+        <w:t xml:space="preserve">Thus, although this dataset would be ill-fitted for predictive modeling (given the lack of variation – i.e. all cases are accidents and the universe/sample contains no non-accident cases for comparison), it can provide a good understanding of risk factors present during flights. The “riskiest” flights appear to occur during inclement weather (specifically weather that affects instruments); a finding born out in the structural data as well as in the narrative text and </w:t>
       </w:r>
       <w:r>
         <w:rPr>
@@ -851,89 +780,71 @@
           <w:sz w:val="20"/>
           <w:szCs w:val="20"/>
         </w:rPr>
-        <w:t xml:space="preserve">Figure </w:t>
-      </w:r>
-      <w:proofErr w:type="gramStart"/>
-      <w:r>
-        <w:rPr>
-          <w:rFonts w:ascii="Times New Roman" w:hAnsi="Times New Roman" w:cs="Times New Roman"/>
-          <w:sz w:val="20"/>
-          <w:szCs w:val="20"/>
-        </w:rPr>
-        <w:t>3</w:t>
-      </w:r>
-      <w:r>
-        <w:rPr>
-          <w:rFonts w:ascii="Times New Roman" w:hAnsi="Times New Roman" w:cs="Times New Roman"/>
-          <w:sz w:val="20"/>
-          <w:szCs w:val="20"/>
-        </w:rPr>
-        <w:tab/>
-      </w:r>
-      <w:r>
-        <w:rPr>
-          <w:rFonts w:ascii="Times New Roman" w:hAnsi="Times New Roman" w:cs="Times New Roman"/>
-          <w:sz w:val="20"/>
-          <w:szCs w:val="20"/>
-        </w:rPr>
-        <w:tab/>
-      </w:r>
-      <w:r>
-        <w:rPr>
-          <w:rFonts w:ascii="Times New Roman" w:hAnsi="Times New Roman" w:cs="Times New Roman"/>
-          <w:sz w:val="20"/>
-          <w:szCs w:val="20"/>
-        </w:rPr>
-        <w:tab/>
-      </w:r>
-      <w:r>
-        <w:rPr>
-          <w:rFonts w:ascii="Times New Roman" w:hAnsi="Times New Roman" w:cs="Times New Roman"/>
-          <w:sz w:val="20"/>
-          <w:szCs w:val="20"/>
-        </w:rPr>
-        <w:tab/>
-      </w:r>
-      <w:r>
-        <w:rPr>
-          <w:rFonts w:ascii="Times New Roman" w:hAnsi="Times New Roman" w:cs="Times New Roman"/>
-          <w:sz w:val="20"/>
-          <w:szCs w:val="20"/>
-        </w:rPr>
-        <w:tab/>
-      </w:r>
-      <w:r>
-        <w:rPr>
-          <w:rFonts w:ascii="Times New Roman" w:hAnsi="Times New Roman" w:cs="Times New Roman"/>
-          <w:sz w:val="20"/>
-          <w:szCs w:val="20"/>
-        </w:rPr>
-        <w:tab/>
-      </w:r>
-      <w:r>
-        <w:rPr>
-          <w:rFonts w:ascii="Times New Roman" w:hAnsi="Times New Roman" w:cs="Times New Roman"/>
-          <w:sz w:val="20"/>
-          <w:szCs w:val="20"/>
-        </w:rPr>
-        <w:tab/>
-      </w:r>
-      <w:r>
-        <w:rPr>
-          <w:rFonts w:ascii="Times New Roman" w:hAnsi="Times New Roman" w:cs="Times New Roman"/>
-          <w:sz w:val="20"/>
-          <w:szCs w:val="20"/>
-        </w:rPr>
-        <w:t>Figure</w:t>
-      </w:r>
-      <w:proofErr w:type="gramEnd"/>
-      <w:r>
-        <w:rPr>
-          <w:rFonts w:ascii="Times New Roman" w:hAnsi="Times New Roman" w:cs="Times New Roman"/>
-          <w:sz w:val="20"/>
-          <w:szCs w:val="20"/>
-        </w:rPr>
-        <w:t xml:space="preserve"> 4</w:t>
+        <w:t>Figure 3</w:t>
+      </w:r>
+      <w:r>
+        <w:rPr>
+          <w:rFonts w:ascii="Times New Roman" w:hAnsi="Times New Roman" w:cs="Times New Roman"/>
+          <w:sz w:val="20"/>
+          <w:szCs w:val="20"/>
+        </w:rPr>
+        <w:tab/>
+      </w:r>
+      <w:r>
+        <w:rPr>
+          <w:rFonts w:ascii="Times New Roman" w:hAnsi="Times New Roman" w:cs="Times New Roman"/>
+          <w:sz w:val="20"/>
+          <w:szCs w:val="20"/>
+        </w:rPr>
+        <w:tab/>
+      </w:r>
+      <w:r>
+        <w:rPr>
+          <w:rFonts w:ascii="Times New Roman" w:hAnsi="Times New Roman" w:cs="Times New Roman"/>
+          <w:sz w:val="20"/>
+          <w:szCs w:val="20"/>
+        </w:rPr>
+        <w:tab/>
+      </w:r>
+      <w:r>
+        <w:rPr>
+          <w:rFonts w:ascii="Times New Roman" w:hAnsi="Times New Roman" w:cs="Times New Roman"/>
+          <w:sz w:val="20"/>
+          <w:szCs w:val="20"/>
+        </w:rPr>
+        <w:tab/>
+      </w:r>
+      <w:r>
+        <w:rPr>
+          <w:rFonts w:ascii="Times New Roman" w:hAnsi="Times New Roman" w:cs="Times New Roman"/>
+          <w:sz w:val="20"/>
+          <w:szCs w:val="20"/>
+        </w:rPr>
+        <w:tab/>
+      </w:r>
+      <w:r>
+        <w:rPr>
+          <w:rFonts w:ascii="Times New Roman" w:hAnsi="Times New Roman" w:cs="Times New Roman"/>
+          <w:sz w:val="20"/>
+          <w:szCs w:val="20"/>
+        </w:rPr>
+        <w:tab/>
+      </w:r>
+      <w:r>
+        <w:rPr>
+          <w:rFonts w:ascii="Times New Roman" w:hAnsi="Times New Roman" w:cs="Times New Roman"/>
+          <w:sz w:val="20"/>
+          <w:szCs w:val="20"/>
+        </w:rPr>
+        <w:tab/>
+      </w:r>
+      <w:r>
+        <w:rPr>
+          <w:rFonts w:ascii="Times New Roman" w:hAnsi="Times New Roman" w:cs="Times New Roman"/>
+          <w:sz w:val="20"/>
+          <w:szCs w:val="20"/>
+        </w:rPr>
+        <w:t>Figure 4</w:t>
       </w:r>
     </w:p>
     <w:p>
@@ -1161,8 +1072,6 @@
           <w:rFonts w:ascii="Times New Roman" w:hAnsi="Times New Roman" w:cs="Times New Roman"/>
         </w:rPr>
       </w:pPr>
-      <w:bookmarkStart w:id="0" w:name="_GoBack"/>
-      <w:bookmarkEnd w:id="0"/>
     </w:p>
     <w:p>
       <w:pPr>
@@ -1289,82 +1198,64 @@
           <w:sz w:val="20"/>
           <w:szCs w:val="20"/>
         </w:rPr>
-        <w:t xml:space="preserve">Figure </w:t>
-      </w:r>
-      <w:proofErr w:type="gramStart"/>
-      <w:r>
-        <w:rPr>
-          <w:rFonts w:ascii="Times New Roman" w:hAnsi="Times New Roman" w:cs="Times New Roman"/>
-          <w:sz w:val="20"/>
-          <w:szCs w:val="20"/>
-        </w:rPr>
-        <w:t>6</w:t>
-      </w:r>
-      <w:r>
-        <w:rPr>
-          <w:rFonts w:ascii="Times New Roman" w:hAnsi="Times New Roman" w:cs="Times New Roman"/>
-          <w:sz w:val="20"/>
-          <w:szCs w:val="20"/>
-        </w:rPr>
-        <w:tab/>
-      </w:r>
-      <w:r>
-        <w:rPr>
-          <w:rFonts w:ascii="Times New Roman" w:hAnsi="Times New Roman" w:cs="Times New Roman"/>
-          <w:sz w:val="20"/>
-          <w:szCs w:val="20"/>
-        </w:rPr>
-        <w:tab/>
-      </w:r>
-      <w:r>
-        <w:rPr>
-          <w:rFonts w:ascii="Times New Roman" w:hAnsi="Times New Roman" w:cs="Times New Roman"/>
-          <w:sz w:val="20"/>
-          <w:szCs w:val="20"/>
-        </w:rPr>
-        <w:tab/>
-      </w:r>
-      <w:r>
-        <w:rPr>
-          <w:rFonts w:ascii="Times New Roman" w:hAnsi="Times New Roman" w:cs="Times New Roman"/>
-          <w:sz w:val="20"/>
-          <w:szCs w:val="20"/>
-        </w:rPr>
-        <w:tab/>
-      </w:r>
-      <w:r>
-        <w:rPr>
-          <w:rFonts w:ascii="Times New Roman" w:hAnsi="Times New Roman" w:cs="Times New Roman"/>
-          <w:sz w:val="20"/>
-          <w:szCs w:val="20"/>
-        </w:rPr>
-        <w:tab/>
-      </w:r>
-      <w:r>
-        <w:rPr>
-          <w:rFonts w:ascii="Times New Roman" w:hAnsi="Times New Roman" w:cs="Times New Roman"/>
-          <w:sz w:val="20"/>
-          <w:szCs w:val="20"/>
-        </w:rPr>
-        <w:tab/>
-      </w:r>
-      <w:r>
-        <w:rPr>
-          <w:rFonts w:ascii="Times New Roman" w:hAnsi="Times New Roman" w:cs="Times New Roman"/>
-          <w:sz w:val="20"/>
-          <w:szCs w:val="20"/>
-        </w:rPr>
-        <w:tab/>
-        <w:t>Figure</w:t>
-      </w:r>
-      <w:proofErr w:type="gramEnd"/>
-      <w:r>
-        <w:rPr>
-          <w:rFonts w:ascii="Times New Roman" w:hAnsi="Times New Roman" w:cs="Times New Roman"/>
-          <w:sz w:val="20"/>
-          <w:szCs w:val="20"/>
-        </w:rPr>
-        <w:t xml:space="preserve"> 7</w:t>
+        <w:t>Figure 6</w:t>
+      </w:r>
+      <w:r>
+        <w:rPr>
+          <w:rFonts w:ascii="Times New Roman" w:hAnsi="Times New Roman" w:cs="Times New Roman"/>
+          <w:sz w:val="20"/>
+          <w:szCs w:val="20"/>
+        </w:rPr>
+        <w:tab/>
+      </w:r>
+      <w:r>
+        <w:rPr>
+          <w:rFonts w:ascii="Times New Roman" w:hAnsi="Times New Roman" w:cs="Times New Roman"/>
+          <w:sz w:val="20"/>
+          <w:szCs w:val="20"/>
+        </w:rPr>
+        <w:tab/>
+      </w:r>
+      <w:r>
+        <w:rPr>
+          <w:rFonts w:ascii="Times New Roman" w:hAnsi="Times New Roman" w:cs="Times New Roman"/>
+          <w:sz w:val="20"/>
+          <w:szCs w:val="20"/>
+        </w:rPr>
+        <w:tab/>
+      </w:r>
+      <w:r>
+        <w:rPr>
+          <w:rFonts w:ascii="Times New Roman" w:hAnsi="Times New Roman" w:cs="Times New Roman"/>
+          <w:sz w:val="20"/>
+          <w:szCs w:val="20"/>
+        </w:rPr>
+        <w:tab/>
+      </w:r>
+      <w:r>
+        <w:rPr>
+          <w:rFonts w:ascii="Times New Roman" w:hAnsi="Times New Roman" w:cs="Times New Roman"/>
+          <w:sz w:val="20"/>
+          <w:szCs w:val="20"/>
+        </w:rPr>
+        <w:tab/>
+      </w:r>
+      <w:r>
+        <w:rPr>
+          <w:rFonts w:ascii="Times New Roman" w:hAnsi="Times New Roman" w:cs="Times New Roman"/>
+          <w:sz w:val="20"/>
+          <w:szCs w:val="20"/>
+        </w:rPr>
+        <w:tab/>
+      </w:r>
+      <w:r>
+        <w:rPr>
+          <w:rFonts w:ascii="Times New Roman" w:hAnsi="Times New Roman" w:cs="Times New Roman"/>
+          <w:sz w:val="20"/>
+          <w:szCs w:val="20"/>
+        </w:rPr>
+        <w:tab/>
+        <w:t>Figure 7</w:t>
       </w:r>
     </w:p>
     <w:p>
@@ -1603,51 +1494,15 @@
           <w:sz w:val="18"/>
           <w:szCs w:val="18"/>
         </w:rPr>
-        <w:t xml:space="preserve"> </w:t>
-      </w:r>
-      <w:proofErr w:type="spellStart"/>
+        <w:t xml:space="preserve"> Word</w:t>
+      </w:r>
       <w:r>
         <w:rPr>
           <w:rFonts w:ascii="Times New Roman" w:hAnsi="Times New Roman" w:cs="Times New Roman"/>
           <w:sz w:val="18"/>
           <w:szCs w:val="18"/>
         </w:rPr>
-        <w:t>Word</w:t>
-      </w:r>
-      <w:r>
-        <w:rPr>
-          <w:rFonts w:ascii="Times New Roman" w:hAnsi="Times New Roman" w:cs="Times New Roman"/>
-          <w:sz w:val="18"/>
-          <w:szCs w:val="18"/>
-        </w:rPr>
-        <w:t>Cloud</w:t>
-      </w:r>
-      <w:proofErr w:type="spellEnd"/>
-      <w:r>
-        <w:rPr>
-          <w:rFonts w:ascii="Times New Roman" w:hAnsi="Times New Roman" w:cs="Times New Roman"/>
-          <w:sz w:val="18"/>
-          <w:szCs w:val="18"/>
-        </w:rPr>
-        <w:t xml:space="preserve"> visualization for all topics is available upon request (and in the </w:t>
-      </w:r>
-      <w:proofErr w:type="spellStart"/>
-      <w:r>
-        <w:rPr>
-          <w:rFonts w:ascii="Times New Roman" w:hAnsi="Times New Roman" w:cs="Times New Roman"/>
-          <w:sz w:val="18"/>
-          <w:szCs w:val="18"/>
-        </w:rPr>
-        <w:t>Github</w:t>
-      </w:r>
-      <w:proofErr w:type="spellEnd"/>
-      <w:r>
-        <w:rPr>
-          <w:rFonts w:ascii="Times New Roman" w:hAnsi="Times New Roman" w:cs="Times New Roman"/>
-          <w:sz w:val="18"/>
-          <w:szCs w:val="18"/>
-        </w:rPr>
-        <w:t xml:space="preserve"> fork to my personal account).</w:t>
+        <w:t>Cloud visualization for all topics is available upon request (and in the Github fork to my personal account).</w:t>
       </w:r>
     </w:p>
   </w:footnote>

</xml_diff>